<commit_message>
updating drafts with methods on literature review as well as outlined other methods prior
</commit_message>
<xml_diff>
--- a/Drafts/Outline_July10.docx
+++ b/Drafts/Outline_July10.docx
@@ -257,7 +257,6 @@
         </w:numPr>
       </w:pPr>
       <w:r>
-        <w:lastRenderedPageBreak/>
         <w:t xml:space="preserve">Compare to </w:t>
       </w:r>
       <w:r>
@@ -277,7 +276,7 @@
       </w:r>
       <w:proofErr w:type="spellEnd"/>
       <w:r>
-        <w:t xml:space="preserve"> et al. 2017 and Rohr et al. 2014 (Dryad)</w:t>
+        <w:t xml:space="preserve"> et al. 2017 (Dryad)</w:t>
       </w:r>
     </w:p>
     <w:p>
@@ -289,6 +288,7 @@
         </w:numPr>
       </w:pPr>
       <w:r>
+        <w:lastRenderedPageBreak/>
         <w:t xml:space="preserve">The ability not only to capture links but build a confidence interval of </w:t>
       </w:r>
       <w:r>
@@ -340,6 +340,31 @@
         <w:t>Our predators with and without interaction strengths, is there an easy way to model this?</w:t>
       </w:r>
     </w:p>
+    <w:p>
+      <w:pPr>
+        <w:pStyle w:val="ListParagraph"/>
+        <w:numPr>
+          <w:ilvl w:val="2"/>
+          <w:numId w:val="1"/>
+        </w:numPr>
+      </w:pPr>
+      <w:proofErr w:type="spellStart"/>
+      <w:r>
+        <w:t>Laigle</w:t>
+      </w:r>
+      <w:proofErr w:type="spellEnd"/>
+      <w:r>
+        <w:t xml:space="preserve"> et al. has a bunch of different food webs, could consider constructing a frequency-based model here, but highlighting that this is </w:t>
+      </w:r>
+      <w:proofErr w:type="spellStart"/>
+      <w:r>
+        <w:t>across</w:t>
+      </w:r>
+      <w:proofErr w:type="spellEnd"/>
+      <w:r>
+        <w:t xml:space="preserve">-communities vs. within-communities, so consider difference of scale here… </w:t>
+      </w:r>
+    </w:p>
     <w:p/>
     <w:p>
       <w:pPr>
@@ -385,7 +410,7 @@
       </w:r>
       <w:proofErr w:type="spellEnd"/>
       <w:r>
-        <w:t xml:space="preserve"> et al. 2017, Rohr et al. 2014 (Dryad)</w:t>
+        <w:t xml:space="preserve"> et al. 2017</w:t>
       </w:r>
     </w:p>
     <w:p>
@@ -491,6 +516,157 @@
       </w:r>
     </w:p>
     <w:p/>
+    <w:p>
+      <w:pPr>
+        <w:rPr>
+          <w:b/>
+          <w:bCs/>
+        </w:rPr>
+      </w:pPr>
+      <w:r>
+        <w:rPr>
+          <w:b/>
+          <w:bCs/>
+        </w:rPr>
+        <w:t>Methods</w:t>
+      </w:r>
+    </w:p>
+    <w:p>
+      <w:r>
+        <w:t>Sample collection methods:</w:t>
+      </w:r>
+    </w:p>
+    <w:p>
+      <w:r>
+        <w:t>How many predators of total predators in Palmyra food web?</w:t>
+      </w:r>
+    </w:p>
+    <w:p/>
+    <w:p>
+      <w:r>
+        <w:t>Sample extraction, PCR, and sequencing methods:</w:t>
+      </w:r>
+    </w:p>
+    <w:p/>
+    <w:p>
+      <w:r>
+        <w:t>Sample cleaning, denoising, taxonomic assignment, and rarefying methods:</w:t>
+      </w:r>
+    </w:p>
+    <w:p/>
+    <w:p>
+      <w:r>
+        <w:t>Literature search:</w:t>
+      </w:r>
+    </w:p>
+    <w:p>
+      <w:r>
+        <w:t xml:space="preserve">Looking for datasets of terrestrial invertebrate interaction webs with comparable numbers of species to those present in the </w:t>
+      </w:r>
+      <w:proofErr w:type="spellStart"/>
+      <w:r>
+        <w:t>Palmrya</w:t>
+      </w:r>
+      <w:proofErr w:type="spellEnd"/>
+      <w:r>
+        <w:t xml:space="preserve"> food web (~400).</w:t>
+      </w:r>
+      <w:r>
+        <w:t xml:space="preserve"> We used various sources </w:t>
+      </w:r>
+      <w:r>
+        <w:t xml:space="preserve">that curate </w:t>
+      </w:r>
+      <w:r>
+        <w:lastRenderedPageBreak/>
+        <w:t xml:space="preserve">online food webs, including Mangal (through </w:t>
+      </w:r>
+      <w:proofErr w:type="spellStart"/>
+      <w:r>
+        <w:t>rmangal</w:t>
+      </w:r>
+      <w:proofErr w:type="spellEnd"/>
+      <w:r>
+        <w:t xml:space="preserve"> in R version), Dryad data, NCEAS </w:t>
+      </w:r>
+      <w:proofErr w:type="spellStart"/>
+      <w:r>
+        <w:t>InteractionWeb</w:t>
+      </w:r>
+      <w:proofErr w:type="spellEnd"/>
+      <w:r>
+        <w:t xml:space="preserve"> Database, and the Global Web Database.</w:t>
+      </w:r>
+      <w:r>
+        <w:t xml:space="preserve"> For </w:t>
+      </w:r>
+      <w:proofErr w:type="spellStart"/>
+      <w:r>
+        <w:t>rmangal</w:t>
+      </w:r>
+      <w:proofErr w:type="spellEnd"/>
+      <w:r>
+        <w:t>, only one dataset of 172 (Hines et al. 2019</w:t>
+      </w:r>
+      <w:r>
+        <w:t xml:space="preserve">, </w:t>
+      </w:r>
+      <w:r>
+        <w:t>714 nodes</w:t>
+      </w:r>
+      <w:r>
+        <w:t>, 51,496 interactions</w:t>
+      </w:r>
+      <w:r>
+        <w:t>, accessed June 24, 2020) fit this specification. For Dryad datasets, we searched using multiple search terms (all accessed between June 24-July 1, 2020: “food web” (463 papers), “interaction network” (553 papers), “predator prey interactions” (520 papers), “diet analysis insect” (42 datasets), “diet analysis spider” (16 datasets), “gut content analysis” (41 datasets)</w:t>
+      </w:r>
+      <w:r>
+        <w:t>, “diet analysis invertebrate” (24 datasets))</w:t>
+      </w:r>
+      <w:r>
+        <w:t>.</w:t>
+      </w:r>
+      <w:r>
+        <w:t xml:space="preserve"> Of these datasets, 13 reported invertebrate predation interactions, 5 represented full interaction networks, and 1 of these represented </w:t>
+      </w:r>
+      <w:r>
+        <w:t>an i</w:t>
+      </w:r>
+      <w:r>
+        <w:t>nteraction networks</w:t>
+      </w:r>
+      <w:r>
+        <w:t xml:space="preserve"> </w:t>
+      </w:r>
+      <w:r>
+        <w:t>with greater or comparable species diversity to the Palmyra community (</w:t>
+      </w:r>
+      <w:proofErr w:type="spellStart"/>
+      <w:r>
+        <w:t>Laigle</w:t>
+      </w:r>
+      <w:proofErr w:type="spellEnd"/>
+      <w:r>
+        <w:t xml:space="preserve"> et al. 2017: 878 nodes</w:t>
+      </w:r>
+      <w:r>
+        <w:t>, 65,536 documented interactions across multiple food webs</w:t>
+      </w:r>
+      <w:r>
+        <w:t xml:space="preserve">). </w:t>
+      </w:r>
+      <w:r>
+        <w:t xml:space="preserve">There were no terrestrial food webs in the NCEAS </w:t>
+      </w:r>
+      <w:proofErr w:type="spellStart"/>
+      <w:r>
+        <w:t>InteractionWeb</w:t>
+      </w:r>
+      <w:proofErr w:type="spellEnd"/>
+      <w:r>
+        <w:t xml:space="preserve"> Database on our access date (June 2020), and no terrestrial food webs with comparable species counts (none with more than 100 taxa) in the Global Web Database. </w:t>
+      </w:r>
+    </w:p>
     <w:sectPr>
       <w:pgSz w:w="12240" w:h="15840"/>
       <w:pgMar w:top="1440" w:right="1440" w:bottom="1440" w:left="1440" w:header="720" w:footer="720" w:gutter="0"/>

</xml_diff>

<commit_message>
updated published web code, outputs, and outline of analyses
</commit_message>
<xml_diff>
--- a/Drafts/Outline_July10.docx
+++ b/Drafts/Outline_July10.docx
@@ -164,6 +164,17 @@
       <w:r>
         <w:t>Analyses: interaction strength, individual body size ratios compared to published species-level, ontogeny or lack thereof</w:t>
       </w:r>
+      <w:r>
+        <w:t xml:space="preserve">, body size ratio and interaction frequency (Emmerson and </w:t>
+      </w:r>
+      <w:proofErr w:type="spellStart"/>
+      <w:r>
+        <w:t>Raffaelli</w:t>
+      </w:r>
+      <w:proofErr w:type="spellEnd"/>
+      <w:r>
+        <w:t xml:space="preserve"> 2004)</w:t>
+      </w:r>
     </w:p>
     <w:p/>
     <w:p>
@@ -257,6 +268,7 @@
         </w:numPr>
       </w:pPr>
       <w:r>
+        <w:lastRenderedPageBreak/>
         <w:t xml:space="preserve">Compare to </w:t>
       </w:r>
       <w:r>
@@ -288,7 +300,6 @@
         </w:numPr>
       </w:pPr>
       <w:r>
-        <w:lastRenderedPageBreak/>
         <w:t xml:space="preserve">The ability not only to capture links but build a confidence interval of </w:t>
       </w:r>
       <w:r>
@@ -561,6 +572,7 @@
     </w:p>
     <w:p>
       <w:r>
+        <w:lastRenderedPageBreak/>
         <w:t xml:space="preserve">Looking for datasets of terrestrial invertebrate interaction webs with comparable numbers of species to those present in the </w:t>
       </w:r>
       <w:proofErr w:type="spellStart"/>
@@ -575,11 +587,7 @@
         <w:t xml:space="preserve"> We used various sources </w:t>
       </w:r>
       <w:r>
-        <w:t xml:space="preserve">that curate </w:t>
-      </w:r>
-      <w:r>
-        <w:lastRenderedPageBreak/>
-        <w:t xml:space="preserve">online food webs, including Mangal (through </w:t>
+        <w:t xml:space="preserve">that curate online food webs, including Mangal (through </w:t>
       </w:r>
       <w:proofErr w:type="spellStart"/>
       <w:r>

</xml_diff>

<commit_message>
made a species level taxonomic assignment output for species level analysis with published webs
</commit_message>
<xml_diff>
--- a/Drafts/Outline_July10.docx
+++ b/Drafts/Outline_July10.docx
@@ -124,6 +124,35 @@
       <w:r>
         <w:t>Analyses: Link comparison</w:t>
       </w:r>
+      <w:r>
+        <w:t xml:space="preserve"> (might also consider taking species-level data here for the ASVs that were assigned to species…)</w:t>
+      </w:r>
+      <w:r>
+        <w:t xml:space="preserve">, trophic position of links (e.g. degree of </w:t>
+      </w:r>
+      <w:proofErr w:type="spellStart"/>
+      <w:r>
+        <w:t>omnivory</w:t>
+      </w:r>
+      <w:proofErr w:type="spellEnd"/>
+      <w:r>
+        <w:t>?)</w:t>
+      </w:r>
+    </w:p>
+    <w:p>
+      <w:pPr>
+        <w:pStyle w:val="ListParagraph"/>
+        <w:numPr>
+          <w:ilvl w:val="1"/>
+          <w:numId w:val="9"/>
+        </w:numPr>
+      </w:pPr>
+      <w:r>
+        <w:t xml:space="preserve">We captured more links as a proportion of the total possible number of families </w:t>
+      </w:r>
+      <w:r>
+        <w:t xml:space="preserve">where links were possible than a web with comparable family richness, though fewer of the links for a web with fewer families. When compared to just the total number of links per predator species, on Palmyra we observe a similar number of links per species for a web with double the number of species and an similar number of families, and more links per species for a web with the same number of nodes but fewer families. </w:t>
+      </w:r>
     </w:p>
     <w:p/>
     <w:p>
@@ -142,7 +171,13 @@
         <w:t>examine individuals</w:t>
       </w:r>
       <w:r>
-        <w:t xml:space="preserve">, which allows you to explore ideas related to interaction strength, individual body size ratios, and ontogeny (look at </w:t>
+        <w:t>, which allows you to explore ideas related to interaction strength</w:t>
+      </w:r>
+      <w:r>
+        <w:t xml:space="preserve"> (e.g. frequency)</w:t>
+      </w:r>
+      <w:r>
+        <w:t xml:space="preserve">, individual body size ratios, and ontogeny (look at </w:t>
       </w:r>
       <w:proofErr w:type="spellStart"/>
       <w:r>
@@ -162,7 +197,19 @@
         </w:numPr>
       </w:pPr>
       <w:r>
-        <w:t>Analyses: interaction strength, individual body size ratios compared to published species-level, ontogeny or lack thereof</w:t>
+        <w:t>Analyses: interaction strength</w:t>
+      </w:r>
+      <w:r>
+        <w:t xml:space="preserve"> (frequency)</w:t>
+      </w:r>
+      <w:r>
+        <w:t>, individual body size ratios compared to published species-level</w:t>
+      </w:r>
+      <w:r>
+        <w:t xml:space="preserve"> (maybe here go back to original data and subset data that came back at species level to explore this more)</w:t>
+      </w:r>
+      <w:r>
+        <w:t>, ontogeny or lack thereof</w:t>
       </w:r>
       <w:r>
         <w:t xml:space="preserve">, body size ratio and interaction frequency (Emmerson and </w:t>
@@ -183,6 +230,7 @@
           <w:b/>
           <w:bCs/>
         </w:rPr>
+        <w:lastRenderedPageBreak/>
         <w:t>Molecular diet allows for statistical validation of sampling and methods planning</w:t>
       </w:r>
       <w:r>
@@ -206,7 +254,13 @@
         </w:numPr>
       </w:pPr>
       <w:r>
-        <w:t>Analysis: link accumulation and diet richness estimates, how much do you need to sample to capture ontogenetic shifts?</w:t>
+        <w:t>Analysis: link accumulation and diet richness estimates</w:t>
+      </w:r>
+      <w:r>
+        <w:t xml:space="preserve"> in addition to</w:t>
+      </w:r>
+      <w:r>
+        <w:t xml:space="preserve"> how much do you need to sample to capture ontogenetic shifts?</w:t>
       </w:r>
     </w:p>
     <w:p/>
@@ -268,7 +322,6 @@
         </w:numPr>
       </w:pPr>
       <w:r>
-        <w:lastRenderedPageBreak/>
         <w:t xml:space="preserve">Compare to </w:t>
       </w:r>
       <w:r>
@@ -539,6 +592,7 @@
           <w:b/>
           <w:bCs/>
         </w:rPr>
+        <w:lastRenderedPageBreak/>
         <w:t>Methods</w:t>
       </w:r>
     </w:p>
@@ -572,7 +626,6 @@
     </w:p>
     <w:p>
       <w:r>
-        <w:lastRenderedPageBreak/>
         <w:t xml:space="preserve">Looking for datasets of terrestrial invertebrate interaction webs with comparable numbers of species to those present in the </w:t>
       </w:r>
       <w:proofErr w:type="spellStart"/>
@@ -720,7 +773,7 @@
         <w:rFonts w:hint="default"/>
       </w:rPr>
     </w:lvl>
-    <w:lvl w:ilvl="1" w:tplc="04090019" w:tentative="1">
+    <w:lvl w:ilvl="1" w:tplc="04090019">
       <w:start w:val="1"/>
       <w:numFmt w:val="lowerLetter"/>
       <w:lvlText w:val="%2."/>

</xml_diff>